<commit_message>
RL 내용 추가 / Communication diagram(CD) 작성 중
RL 개인코드 및 GitHub 주소 명시
개인코드: 15393

Communication Diagram
총 6개의 use case 중
회원가입 use case 작성 완료 (1/6)
</commit_message>
<xml_diff>
--- a/b911136_이유찬_Requirement List.docx
+++ b/b911136_이유찬_Requirement List.docx
@@ -5,6 +5,116 @@
     <w:p>
       <w:pPr>
         <w:spacing w:after="0"/>
+        <w:jc w:val="left"/>
+        <w:rPr>
+          <w:rFonts w:asciiTheme="minorEastAsia" w:hAnsiTheme="minorEastAsia" w:cs="Malgun Gothic Semilight"/>
+          <w:color w:val="000000"/>
+          <w:sz w:val="16"/>
+          <w:szCs w:val="20"/>
+        </w:rPr>
+      </w:pPr>
+      <w:r>
+        <w:rPr>
+          <w:rFonts w:asciiTheme="minorEastAsia" w:hAnsiTheme="minorEastAsia" w:cs="Malgun Gothic Semilight" w:hint="eastAsia"/>
+          <w:color w:val="000000"/>
+          <w:spacing w:val="61"/>
+          <w:kern w:val="0"/>
+          <w:sz w:val="16"/>
+          <w:szCs w:val="20"/>
+          <w:fitText w:val="923" w:id="-713177600"/>
+        </w:rPr>
+        <w:t>개인코드</w:t>
+      </w:r>
+      <w:r>
+        <w:rPr>
+          <w:rFonts w:asciiTheme="minorEastAsia" w:hAnsiTheme="minorEastAsia" w:cs="Malgun Gothic Semilight" w:hint="eastAsia"/>
+          <w:color w:val="000000"/>
+          <w:spacing w:val="4"/>
+          <w:kern w:val="0"/>
+          <w:sz w:val="16"/>
+          <w:szCs w:val="20"/>
+          <w:fitText w:val="923" w:id="-713177600"/>
+        </w:rPr>
+        <w:t>:</w:t>
+      </w:r>
+      <w:r>
+        <w:rPr>
+          <w:rFonts w:asciiTheme="minorEastAsia" w:hAnsiTheme="minorEastAsia" w:cs="Malgun Gothic Semilight" w:hint="eastAsia"/>
+          <w:color w:val="000000"/>
+          <w:kern w:val="0"/>
+          <w:sz w:val="16"/>
+          <w:szCs w:val="20"/>
+        </w:rPr>
+        <w:t xml:space="preserve"> </w:t>
+      </w:r>
+      <w:r>
+        <w:rPr>
+          <w:rFonts w:asciiTheme="minorEastAsia" w:hAnsiTheme="minorEastAsia" w:cs="Malgun Gothic Semilight" w:hint="eastAsia"/>
+          <w:color w:val="000000"/>
+          <w:sz w:val="16"/>
+          <w:szCs w:val="20"/>
+        </w:rPr>
+        <w:t>15393</w:t>
+      </w:r>
+    </w:p>
+    <w:p>
+      <w:pPr>
+        <w:spacing w:after="0"/>
+        <w:jc w:val="left"/>
+        <w:rPr>
+          <w:rFonts w:asciiTheme="minorEastAsia" w:hAnsiTheme="minorEastAsia" w:cs="Malgun Gothic Semilight"/>
+          <w:color w:val="000000"/>
+          <w:sz w:val="16"/>
+          <w:szCs w:val="20"/>
+        </w:rPr>
+      </w:pPr>
+      <w:r>
+        <w:rPr>
+          <w:rFonts w:asciiTheme="minorEastAsia" w:hAnsiTheme="minorEastAsia" w:cs="Malgun Gothic Semilight" w:hint="eastAsia"/>
+          <w:color w:val="000000"/>
+          <w:kern w:val="0"/>
+          <w:sz w:val="16"/>
+          <w:szCs w:val="20"/>
+          <w:fitText w:val="923" w:id="-713177599"/>
+        </w:rPr>
+        <w:t>GitHub 주소:</w:t>
+      </w:r>
+      <w:r>
+        <w:rPr>
+          <w:rFonts w:asciiTheme="minorEastAsia" w:hAnsiTheme="minorEastAsia" w:cs="Malgun Gothic Semilight" w:hint="eastAsia"/>
+          <w:color w:val="000000"/>
+          <w:sz w:val="16"/>
+          <w:szCs w:val="20"/>
+        </w:rPr>
+        <w:t xml:space="preserve"> </w:t>
+      </w:r>
+      <w:hyperlink r:id="rId6" w:history="1">
+        <w:r>
+          <w:rPr>
+            <w:rStyle w:val="ae"/>
+            <w:rFonts w:asciiTheme="minorEastAsia" w:hAnsiTheme="minorEastAsia" w:cs="Malgun Gothic Semilight"/>
+            <w:sz w:val="16"/>
+            <w:szCs w:val="20"/>
+          </w:rPr>
+          <w:t>https://github.com/LeeYuChan2020/Software_Engineering_2.git</w:t>
+        </w:r>
+      </w:hyperlink>
+    </w:p>
+    <w:p>
+      <w:pPr>
+        <w:spacing w:after="0"/>
+        <w:jc w:val="left"/>
+        <w:rPr>
+          <w:rFonts w:asciiTheme="minorEastAsia" w:hAnsiTheme="minorEastAsia" w:cs="Malgun Gothic Semilight" w:hint="eastAsia"/>
+          <w:color w:val="000000"/>
+          <w:sz w:val="16"/>
+          <w:szCs w:val="20"/>
+        </w:rPr>
+      </w:pPr>
+    </w:p>
+    <w:p>
+      <w:pPr>
+        <w:spacing w:after="0"/>
         <w:jc w:val="center"/>
         <w:rPr>
           <w:rFonts w:asciiTheme="minorEastAsia" w:hAnsiTheme="minorEastAsia" w:cs="Malgun Gothic Semilight"/>
@@ -161,7 +271,7 @@
     <w:p>
       <w:pPr>
         <w:rPr>
-          <w:rFonts w:asciiTheme="minorEastAsia" w:hAnsiTheme="minorEastAsia" w:cs="Malgun Gothic Semilight" w:hint="eastAsia"/>
+          <w:rFonts w:asciiTheme="minorEastAsia" w:hAnsiTheme="minorEastAsia" w:cs="Malgun Gothic Semilight"/>
           <w:color w:val="000000"/>
           <w:sz w:val="18"/>
           <w:szCs w:val="21"/>
@@ -2144,6 +2254,29 @@
     <w:uiPriority w:val="99"/>
     <w:rsid w:val="00E24D00"/>
   </w:style>
+  <w:style w:type="character" w:styleId="ae">
+    <w:name w:val="Hyperlink"/>
+    <w:basedOn w:val="a0"/>
+    <w:uiPriority w:val="99"/>
+    <w:unhideWhenUsed/>
+    <w:rsid w:val="00CE18F2"/>
+    <w:rPr>
+      <w:color w:val="467886" w:themeColor="hyperlink"/>
+      <w:u w:val="single"/>
+    </w:rPr>
+  </w:style>
+  <w:style w:type="character" w:styleId="af">
+    <w:name w:val="Unresolved Mention"/>
+    <w:basedOn w:val="a0"/>
+    <w:uiPriority w:val="99"/>
+    <w:semiHidden/>
+    <w:unhideWhenUsed/>
+    <w:rsid w:val="00CE18F2"/>
+    <w:rPr>
+      <w:color w:val="605E5C"/>
+      <w:shd w:val="clear" w:color="auto" w:fill="E1DFDD"/>
+    </w:rPr>
+  </w:style>
 </w:styles>
 </file>
 

</xml_diff>